<commit_message>
Add travis config file
</commit_message>
<xml_diff>
--- a/ТРПО курсовая работа.docx
+++ b/ТРПО курсовая работа.docx
@@ -659,126 +659,6 @@
     <w:p>
       <w:pPr>
         <w:shd w:val="clear" w:color="auto" w:fill="FFFFFF"/>
-        <w:spacing w:after="240" w:line="240" w:lineRule="auto"/>
-        <w:rPr>
-          <w:rFonts w:ascii="Times New Roman" w:eastAsia="Times New Roman" w:hAnsi="Times New Roman" w:cs="Times New Roman"/>
-          <w:color w:val="24292E"/>
-          <w:sz w:val="28"/>
-          <w:szCs w:val="28"/>
-          <w:lang w:eastAsia="ru-RU"/>
-        </w:rPr>
-      </w:pPr>
-      <w:r>
-        <w:rPr>
-          <w:rFonts w:ascii="Times New Roman" w:eastAsia="Times New Roman" w:hAnsi="Times New Roman" w:cs="Times New Roman"/>
-          <w:color w:val="24292E"/>
-          <w:sz w:val="28"/>
-          <w:szCs w:val="28"/>
-          <w:lang w:eastAsia="ru-RU"/>
-        </w:rPr>
-        <w:lastRenderedPageBreak/>
-        <w:t xml:space="preserve">В </w:t>
-      </w:r>
-      <w:proofErr w:type="spellStart"/>
-      <w:r>
-        <w:rPr>
-          <w:rFonts w:ascii="Times New Roman" w:eastAsia="Times New Roman" w:hAnsi="Times New Roman" w:cs="Times New Roman"/>
-          <w:color w:val="24292E"/>
-          <w:sz w:val="28"/>
-          <w:szCs w:val="28"/>
-          <w:lang w:eastAsia="ru-RU"/>
-        </w:rPr>
-        <w:t>репозитории</w:t>
-      </w:r>
-      <w:proofErr w:type="spellEnd"/>
-      <w:r>
-        <w:rPr>
-          <w:rFonts w:ascii="Times New Roman" w:eastAsia="Times New Roman" w:hAnsi="Times New Roman" w:cs="Times New Roman"/>
-          <w:color w:val="24292E"/>
-          <w:sz w:val="28"/>
-          <w:szCs w:val="28"/>
-          <w:lang w:eastAsia="ru-RU"/>
-        </w:rPr>
-        <w:t xml:space="preserve"> рассматривается настройка базового пакета тестирования со значками </w:t>
-      </w:r>
-      <w:proofErr w:type="spellStart"/>
-      <w:r>
-        <w:rPr>
-          <w:rFonts w:ascii="Times New Roman" w:eastAsia="Times New Roman" w:hAnsi="Times New Roman" w:cs="Times New Roman"/>
-          <w:color w:val="24292E"/>
-          <w:sz w:val="28"/>
-          <w:szCs w:val="28"/>
-          <w:lang w:eastAsia="ru-RU"/>
-        </w:rPr>
-        <w:t>github</w:t>
-      </w:r>
-      <w:proofErr w:type="spellEnd"/>
-      <w:r>
-        <w:rPr>
-          <w:rFonts w:ascii="Times New Roman" w:eastAsia="Times New Roman" w:hAnsi="Times New Roman" w:cs="Times New Roman"/>
-          <w:color w:val="24292E"/>
-          <w:sz w:val="28"/>
-          <w:szCs w:val="28"/>
-          <w:lang w:eastAsia="ru-RU"/>
-        </w:rPr>
-        <w:t xml:space="preserve"> для библиотеки C</w:t>
-      </w:r>
-      <w:r>
-        <w:rPr>
-          <w:rFonts w:ascii="Times New Roman" w:eastAsia="Times New Roman" w:hAnsi="Times New Roman" w:cs="Times New Roman"/>
-          <w:color w:val="24292E"/>
-          <w:sz w:val="28"/>
-          <w:szCs w:val="28"/>
-          <w:lang w:eastAsia="ru-RU"/>
-        </w:rPr>
-        <w:t xml:space="preserve"> </w:t>
-      </w:r>
-      <w:r>
-        <w:rPr>
-          <w:rFonts w:ascii="Times New Roman" w:eastAsia="Times New Roman" w:hAnsi="Times New Roman" w:cs="Times New Roman"/>
-          <w:color w:val="24292E"/>
-          <w:sz w:val="28"/>
-          <w:szCs w:val="28"/>
-          <w:lang w:eastAsia="ru-RU"/>
-        </w:rPr>
-        <w:t xml:space="preserve">с использованием </w:t>
-      </w:r>
-      <w:proofErr w:type="spellStart"/>
-      <w:r>
-        <w:rPr>
-          <w:rFonts w:ascii="Times New Roman" w:eastAsia="Times New Roman" w:hAnsi="Times New Roman" w:cs="Times New Roman"/>
-          <w:color w:val="24292E"/>
-          <w:sz w:val="28"/>
-          <w:szCs w:val="28"/>
-          <w:lang w:eastAsia="ru-RU"/>
-        </w:rPr>
-        <w:t>Travis</w:t>
-      </w:r>
-      <w:proofErr w:type="spellEnd"/>
-      <w:r>
-        <w:rPr>
-          <w:rFonts w:ascii="Times New Roman" w:eastAsia="Times New Roman" w:hAnsi="Times New Roman" w:cs="Times New Roman"/>
-          <w:color w:val="24292E"/>
-          <w:sz w:val="28"/>
-          <w:szCs w:val="28"/>
-          <w:lang w:eastAsia="ru-RU"/>
-        </w:rPr>
-        <w:t>-CI</w:t>
-      </w:r>
-      <w:r>
-        <w:rPr>
-          <w:rFonts w:ascii="Times New Roman" w:eastAsia="Times New Roman" w:hAnsi="Times New Roman" w:cs="Times New Roman"/>
-          <w:color w:val="24292E"/>
-          <w:sz w:val="28"/>
-          <w:szCs w:val="28"/>
-          <w:lang w:eastAsia="ru-RU"/>
-        </w:rPr>
-        <w:t>. </w:t>
-      </w:r>
-    </w:p>
-    <w:p>
-      <w:pPr>
-        <w:shd w:val="clear" w:color="auto" w:fill="FFFFFF"/>
         <w:spacing w:before="360" w:after="240" w:line="240" w:lineRule="auto"/>
         <w:outlineLvl w:val="2"/>
         <w:rPr>
@@ -791,6 +671,7 @@
           <w:lang w:eastAsia="ru-RU"/>
         </w:rPr>
       </w:pPr>
+      <w:proofErr w:type="spellStart"/>
       <w:r>
         <w:rPr>
           <w:rFonts w:ascii="Times New Roman" w:eastAsia="Times New Roman" w:hAnsi="Times New Roman" w:cs="Times New Roman"/>
@@ -801,8 +682,10 @@
           <w:szCs w:val="28"/>
           <w:lang w:eastAsia="ru-RU"/>
         </w:rPr>
-        <w:t>Мотивация</w:t>
-      </w:r>
+        <w:lastRenderedPageBreak/>
+        <w:t>Ввидение</w:t>
+      </w:r>
+      <w:proofErr w:type="spellEnd"/>
     </w:p>
     <w:p>
       <w:pPr>
@@ -824,7 +707,145 @@
           <w:szCs w:val="28"/>
           <w:lang w:eastAsia="ru-RU"/>
         </w:rPr>
-        <w:t>Я просто хотел создать небольшой автономный тестовый проект, чтобы увидеть инструменты и рабочий процесс для тестирования языка C (или C ++).</w:t>
+        <w:t xml:space="preserve">Был создан </w:t>
+      </w:r>
+      <w:r>
+        <w:rPr>
+          <w:rFonts w:ascii="Times New Roman" w:eastAsia="Times New Roman" w:hAnsi="Times New Roman" w:cs="Times New Roman"/>
+          <w:color w:val="24292E"/>
+          <w:sz w:val="28"/>
+          <w:szCs w:val="28"/>
+          <w:lang w:eastAsia="ru-RU"/>
+        </w:rPr>
+        <w:t xml:space="preserve"> небольшой автономный тестовый проект, чтобы увидеть инструменты и рабочий процесс для тестирования языка.</w:t>
+      </w:r>
+      <w:r>
+        <w:rPr>
+          <w:rFonts w:ascii="Times New Roman" w:eastAsia="Times New Roman" w:hAnsi="Times New Roman" w:cs="Times New Roman"/>
+          <w:color w:val="24292E"/>
+          <w:sz w:val="28"/>
+          <w:szCs w:val="28"/>
+          <w:lang w:eastAsia="ru-RU"/>
+        </w:rPr>
+        <w:t xml:space="preserve"> </w:t>
+      </w:r>
+      <w:r>
+        <w:rPr>
+          <w:rFonts w:ascii="Times New Roman" w:eastAsia="Times New Roman" w:hAnsi="Times New Roman" w:cs="Times New Roman"/>
+          <w:color w:val="24292E"/>
+          <w:sz w:val="28"/>
+          <w:szCs w:val="28"/>
+          <w:lang w:eastAsia="ru-RU"/>
+        </w:rPr>
+        <w:t xml:space="preserve">В </w:t>
+      </w:r>
+      <w:proofErr w:type="spellStart"/>
+      <w:r>
+        <w:rPr>
+          <w:rFonts w:ascii="Times New Roman" w:eastAsia="Times New Roman" w:hAnsi="Times New Roman" w:cs="Times New Roman"/>
+          <w:color w:val="24292E"/>
+          <w:sz w:val="28"/>
+          <w:szCs w:val="28"/>
+          <w:lang w:eastAsia="ru-RU"/>
+        </w:rPr>
+        <w:t>репозитории</w:t>
+      </w:r>
+      <w:proofErr w:type="spellEnd"/>
+      <w:r>
+        <w:rPr>
+          <w:rFonts w:ascii="Times New Roman" w:eastAsia="Times New Roman" w:hAnsi="Times New Roman" w:cs="Times New Roman"/>
+          <w:color w:val="24292E"/>
+          <w:sz w:val="28"/>
+          <w:szCs w:val="28"/>
+          <w:lang w:eastAsia="ru-RU"/>
+        </w:rPr>
+        <w:t xml:space="preserve"> рассматривается настр</w:t>
+      </w:r>
+      <w:bookmarkStart w:id="0" w:name="_GoBack"/>
+      <w:bookmarkEnd w:id="0"/>
+      <w:r>
+        <w:rPr>
+          <w:rFonts w:ascii="Times New Roman" w:eastAsia="Times New Roman" w:hAnsi="Times New Roman" w:cs="Times New Roman"/>
+          <w:color w:val="24292E"/>
+          <w:sz w:val="28"/>
+          <w:szCs w:val="28"/>
+          <w:lang w:eastAsia="ru-RU"/>
+        </w:rPr>
+        <w:t xml:space="preserve">ойка базового пакета тестирования со значками </w:t>
+      </w:r>
+      <w:proofErr w:type="spellStart"/>
+      <w:r>
+        <w:rPr>
+          <w:rFonts w:ascii="Times New Roman" w:eastAsia="Times New Roman" w:hAnsi="Times New Roman" w:cs="Times New Roman"/>
+          <w:color w:val="24292E"/>
+          <w:sz w:val="28"/>
+          <w:szCs w:val="28"/>
+          <w:lang w:eastAsia="ru-RU"/>
+        </w:rPr>
+        <w:t>github</w:t>
+      </w:r>
+      <w:proofErr w:type="spellEnd"/>
+      <w:r>
+        <w:rPr>
+          <w:rFonts w:ascii="Times New Roman" w:eastAsia="Times New Roman" w:hAnsi="Times New Roman" w:cs="Times New Roman"/>
+          <w:color w:val="24292E"/>
+          <w:sz w:val="28"/>
+          <w:szCs w:val="28"/>
+          <w:lang w:eastAsia="ru-RU"/>
+        </w:rPr>
+        <w:t xml:space="preserve"> для библиотеки C</w:t>
+      </w:r>
+      <w:r>
+        <w:rPr>
+          <w:rFonts w:ascii="Times New Roman" w:eastAsia="Times New Roman" w:hAnsi="Times New Roman" w:cs="Times New Roman"/>
+          <w:color w:val="24292E"/>
+          <w:sz w:val="28"/>
+          <w:szCs w:val="28"/>
+          <w:lang w:eastAsia="ru-RU"/>
+        </w:rPr>
+        <w:t xml:space="preserve"> </w:t>
+      </w:r>
+      <w:r>
+        <w:rPr>
+          <w:rFonts w:ascii="Times New Roman" w:eastAsia="Times New Roman" w:hAnsi="Times New Roman" w:cs="Times New Roman"/>
+          <w:color w:val="24292E"/>
+          <w:sz w:val="28"/>
+          <w:szCs w:val="28"/>
+          <w:lang w:eastAsia="ru-RU"/>
+        </w:rPr>
+        <w:t xml:space="preserve">с использованием </w:t>
+      </w:r>
+      <w:proofErr w:type="spellStart"/>
+      <w:r>
+        <w:rPr>
+          <w:rFonts w:ascii="Times New Roman" w:eastAsia="Times New Roman" w:hAnsi="Times New Roman" w:cs="Times New Roman"/>
+          <w:color w:val="24292E"/>
+          <w:sz w:val="28"/>
+          <w:szCs w:val="28"/>
+          <w:lang w:eastAsia="ru-RU"/>
+        </w:rPr>
+        <w:t>Travis</w:t>
+      </w:r>
+      <w:proofErr w:type="spellEnd"/>
+      <w:r>
+        <w:rPr>
+          <w:rFonts w:ascii="Times New Roman" w:eastAsia="Times New Roman" w:hAnsi="Times New Roman" w:cs="Times New Roman"/>
+          <w:color w:val="24292E"/>
+          <w:sz w:val="28"/>
+          <w:szCs w:val="28"/>
+          <w:lang w:eastAsia="ru-RU"/>
+        </w:rPr>
+        <w:t>-CI</w:t>
+      </w:r>
+      <w:r>
+        <w:rPr>
+          <w:rFonts w:ascii="Times New Roman" w:eastAsia="Times New Roman" w:hAnsi="Times New Roman" w:cs="Times New Roman"/>
+          <w:color w:val="24292E"/>
+          <w:sz w:val="28"/>
+          <w:szCs w:val="28"/>
+          <w:lang w:eastAsia="ru-RU"/>
+        </w:rPr>
+        <w:t>. </w:t>
       </w:r>
     </w:p>
     <w:p>
@@ -1530,7 +1551,6 @@
           <w:szCs w:val="28"/>
           <w:lang w:eastAsia="ru-RU"/>
         </w:rPr>
-        <w:lastRenderedPageBreak/>
         <w:tab/>
       </w:r>
       <w:r>
@@ -2616,105 +2636,115 @@
           <w:szCs w:val="28"/>
           <w:lang w:eastAsia="ru-RU"/>
         </w:rPr>
+        <w:t>lib.o</w:t>
+      </w:r>
+      <w:proofErr w:type="spellEnd"/>
+      <w:r>
+        <w:rPr>
+          <w:rFonts w:ascii="Times New Roman" w:eastAsia="Times New Roman" w:hAnsi="Times New Roman" w:cs="Times New Roman"/>
+          <w:color w:val="24292E"/>
+          <w:sz w:val="28"/>
+          <w:szCs w:val="28"/>
+          <w:lang w:eastAsia="ru-RU"/>
+        </w:rPr>
+        <w:t xml:space="preserve"> и </w:t>
+      </w:r>
+      <w:proofErr w:type="spellStart"/>
+      <w:r>
+        <w:rPr>
+          <w:rFonts w:ascii="Times New Roman" w:eastAsia="Times New Roman" w:hAnsi="Times New Roman" w:cs="Times New Roman"/>
+          <w:color w:val="24292E"/>
+          <w:sz w:val="28"/>
+          <w:szCs w:val="28"/>
+          <w:lang w:eastAsia="ru-RU"/>
+        </w:rPr>
+        <w:t>example.o</w:t>
+      </w:r>
+      <w:proofErr w:type="spellEnd"/>
+      <w:r>
+        <w:rPr>
+          <w:rFonts w:ascii="Times New Roman" w:eastAsia="Times New Roman" w:hAnsi="Times New Roman" w:cs="Times New Roman"/>
+          <w:color w:val="24292E"/>
+          <w:sz w:val="28"/>
+          <w:szCs w:val="28"/>
+          <w:lang w:eastAsia="ru-RU"/>
+        </w:rPr>
+        <w:t>, а затем связывает их для создания финального исполняемого фа</w:t>
+      </w:r>
+      <w:r>
+        <w:rPr>
+          <w:rFonts w:ascii="Times New Roman" w:eastAsia="Times New Roman" w:hAnsi="Times New Roman" w:cs="Times New Roman"/>
+          <w:color w:val="24292E"/>
+          <w:sz w:val="28"/>
+          <w:szCs w:val="28"/>
+          <w:lang w:eastAsia="ru-RU"/>
+        </w:rPr>
+        <w:t xml:space="preserve">йла с именем </w:t>
+      </w:r>
+      <w:proofErr w:type="spellStart"/>
+      <w:r>
+        <w:rPr>
+          <w:rFonts w:ascii="Times New Roman" w:eastAsia="Times New Roman" w:hAnsi="Times New Roman" w:cs="Times New Roman"/>
+          <w:color w:val="24292E"/>
+          <w:sz w:val="28"/>
+          <w:szCs w:val="28"/>
+          <w:lang w:eastAsia="ru-RU"/>
+        </w:rPr>
+        <w:t>example.out</w:t>
+      </w:r>
+      <w:proofErr w:type="spellEnd"/>
+      <w:r>
+        <w:rPr>
+          <w:rFonts w:ascii="Times New Roman" w:eastAsia="Times New Roman" w:hAnsi="Times New Roman" w:cs="Times New Roman"/>
+          <w:color w:val="24292E"/>
+          <w:sz w:val="28"/>
+          <w:szCs w:val="28"/>
+          <w:lang w:eastAsia="ru-RU"/>
+        </w:rPr>
+        <w:t xml:space="preserve">. </w:t>
+      </w:r>
+      <w:r>
+        <w:rPr>
+          <w:rFonts w:ascii="Times New Roman" w:eastAsia="Times New Roman" w:hAnsi="Times New Roman" w:cs="Times New Roman"/>
+          <w:color w:val="24292E"/>
+          <w:sz w:val="28"/>
+          <w:szCs w:val="28"/>
+          <w:lang w:eastAsia="ru-RU"/>
+        </w:rPr>
+        <w:t xml:space="preserve">Функция </w:t>
+      </w:r>
+      <w:proofErr w:type="spellStart"/>
+      <w:r>
+        <w:rPr>
+          <w:rFonts w:ascii="Times New Roman" w:eastAsia="Times New Roman" w:hAnsi="Times New Roman" w:cs="Times New Roman"/>
+          <w:color w:val="24292E"/>
+          <w:sz w:val="28"/>
+          <w:szCs w:val="28"/>
+          <w:lang w:eastAsia="ru-RU"/>
+        </w:rPr>
+        <w:t>main</w:t>
+      </w:r>
+      <w:proofErr w:type="spellEnd"/>
+      <w:r>
+        <w:rPr>
+          <w:rFonts w:ascii="Times New Roman" w:eastAsia="Times New Roman" w:hAnsi="Times New Roman" w:cs="Times New Roman"/>
+          <w:color w:val="24292E"/>
+          <w:sz w:val="28"/>
+          <w:szCs w:val="28"/>
+          <w:lang w:eastAsia="ru-RU"/>
+        </w:rPr>
+        <w:t xml:space="preserve"> () вызывает </w:t>
+      </w:r>
+      <w:r>
+        <w:rPr>
+          <w:rFonts w:ascii="Times New Roman" w:eastAsia="Times New Roman" w:hAnsi="Times New Roman" w:cs="Times New Roman"/>
+          <w:color w:val="24292E"/>
+          <w:sz w:val="28"/>
+          <w:szCs w:val="28"/>
+          <w:lang w:eastAsia="ru-RU"/>
+        </w:rPr>
         <w:lastRenderedPageBreak/>
-        <w:t>lib.o</w:t>
-      </w:r>
-      <w:proofErr w:type="spellEnd"/>
-      <w:r>
-        <w:rPr>
-          <w:rFonts w:ascii="Times New Roman" w:eastAsia="Times New Roman" w:hAnsi="Times New Roman" w:cs="Times New Roman"/>
-          <w:color w:val="24292E"/>
-          <w:sz w:val="28"/>
-          <w:szCs w:val="28"/>
-          <w:lang w:eastAsia="ru-RU"/>
-        </w:rPr>
-        <w:t xml:space="preserve"> и </w:t>
-      </w:r>
-      <w:proofErr w:type="spellStart"/>
-      <w:r>
-        <w:rPr>
-          <w:rFonts w:ascii="Times New Roman" w:eastAsia="Times New Roman" w:hAnsi="Times New Roman" w:cs="Times New Roman"/>
-          <w:color w:val="24292E"/>
-          <w:sz w:val="28"/>
-          <w:szCs w:val="28"/>
-          <w:lang w:eastAsia="ru-RU"/>
-        </w:rPr>
-        <w:t>example.o</w:t>
-      </w:r>
-      <w:proofErr w:type="spellEnd"/>
-      <w:r>
-        <w:rPr>
-          <w:rFonts w:ascii="Times New Roman" w:eastAsia="Times New Roman" w:hAnsi="Times New Roman" w:cs="Times New Roman"/>
-          <w:color w:val="24292E"/>
-          <w:sz w:val="28"/>
-          <w:szCs w:val="28"/>
-          <w:lang w:eastAsia="ru-RU"/>
-        </w:rPr>
-        <w:t>, а затем связывает их для создания финального исполняемого фа</w:t>
-      </w:r>
-      <w:r>
-        <w:rPr>
-          <w:rFonts w:ascii="Times New Roman" w:eastAsia="Times New Roman" w:hAnsi="Times New Roman" w:cs="Times New Roman"/>
-          <w:color w:val="24292E"/>
-          <w:sz w:val="28"/>
-          <w:szCs w:val="28"/>
-          <w:lang w:eastAsia="ru-RU"/>
-        </w:rPr>
-        <w:t xml:space="preserve">йла с именем </w:t>
-      </w:r>
-      <w:proofErr w:type="spellStart"/>
-      <w:r>
-        <w:rPr>
-          <w:rFonts w:ascii="Times New Roman" w:eastAsia="Times New Roman" w:hAnsi="Times New Roman" w:cs="Times New Roman"/>
-          <w:color w:val="24292E"/>
-          <w:sz w:val="28"/>
-          <w:szCs w:val="28"/>
-          <w:lang w:eastAsia="ru-RU"/>
-        </w:rPr>
-        <w:t>example.out</w:t>
-      </w:r>
-      <w:proofErr w:type="spellEnd"/>
-      <w:r>
-        <w:rPr>
-          <w:rFonts w:ascii="Times New Roman" w:eastAsia="Times New Roman" w:hAnsi="Times New Roman" w:cs="Times New Roman"/>
-          <w:color w:val="24292E"/>
-          <w:sz w:val="28"/>
-          <w:szCs w:val="28"/>
-          <w:lang w:eastAsia="ru-RU"/>
-        </w:rPr>
-        <w:t xml:space="preserve">. </w:t>
-      </w:r>
-      <w:r>
-        <w:rPr>
-          <w:rFonts w:ascii="Times New Roman" w:eastAsia="Times New Roman" w:hAnsi="Times New Roman" w:cs="Times New Roman"/>
-          <w:color w:val="24292E"/>
-          <w:sz w:val="28"/>
-          <w:szCs w:val="28"/>
-          <w:lang w:eastAsia="ru-RU"/>
-        </w:rPr>
-        <w:t xml:space="preserve">Функция </w:t>
-      </w:r>
-      <w:proofErr w:type="spellStart"/>
-      <w:r>
-        <w:rPr>
-          <w:rFonts w:ascii="Times New Roman" w:eastAsia="Times New Roman" w:hAnsi="Times New Roman" w:cs="Times New Roman"/>
-          <w:color w:val="24292E"/>
-          <w:sz w:val="28"/>
-          <w:szCs w:val="28"/>
-          <w:lang w:eastAsia="ru-RU"/>
-        </w:rPr>
-        <w:t>main</w:t>
-      </w:r>
-      <w:proofErr w:type="spellEnd"/>
-      <w:r>
-        <w:rPr>
-          <w:rFonts w:ascii="Times New Roman" w:eastAsia="Times New Roman" w:hAnsi="Times New Roman" w:cs="Times New Roman"/>
-          <w:color w:val="24292E"/>
-          <w:sz w:val="28"/>
-          <w:szCs w:val="28"/>
-          <w:lang w:eastAsia="ru-RU"/>
-        </w:rPr>
-        <w:t xml:space="preserve"> () вызывает локальную функцию </w:t>
+        <w:t xml:space="preserve">локальную функцию </w:t>
       </w:r>
       <w:proofErr w:type="spellStart"/>
       <w:r>
@@ -3074,7 +3104,6 @@
         </w:rPr>
         <w:t xml:space="preserve"> </w:t>
       </w:r>
-      <w:bookmarkStart w:id="0" w:name="_GoBack"/>
       <w:r>
         <w:rPr>
           <w:noProof/>
@@ -3116,7 +3145,6 @@
           </wp:inline>
         </w:drawing>
       </w:r>
-      <w:bookmarkEnd w:id="0"/>
     </w:p>
     <w:p>
       <w:pPr>

</xml_diff>